<commit_message>
metakinhsh epiplwvn + robustness se kalh morfh
</commit_message>
<xml_diff>
--- a/Παραδοτέο 3/Βελτιωμένα use cases/use_case_metakinhsh_epiplwn(1).docx
+++ b/Παραδοτέο 3/Βελτιωμένα use cases/use_case_metakinhsh_epiplwn(1).docx
@@ -64,84 +64,107 @@
         </w:rPr>
       </w:pPr>
       <w:r>
-        <w:rPr>
-          <w:rFonts w:eastAsia="Calibri" w:cs="Calibri"/>
-          <w:b w:val="false"/>
-          <w:bCs w:val="false"/>
-          <w:i w:val="false"/>
-          <w:iCs w:val="false"/>
-          <w:sz w:val="24"/>
-          <w:szCs w:val="24"/>
-          <w:lang w:val="el-GR"/>
-        </w:rPr>
-        <w:t>Βασική ροή:</w:t>
+        <w:rPr/>
       </w:r>
     </w:p>
     <w:p>
       <w:pPr>
         <w:pStyle w:val="Normal"/>
-        <w:spacing w:lineRule="auto" w:line="276" w:beforeAutospacing="0" w:before="240" w:afterAutospacing="0" w:after="240"/>
-        <w:rPr>
-          <w:rFonts w:ascii="Calibri" w:hAnsi="Calibri" w:eastAsia="Calibri" w:cs="Calibri"/>
-          <w:b w:val="false"/>
-          <w:b w:val="false"/>
-          <w:bCs w:val="false"/>
-          <w:i w:val="false"/>
-          <w:i w:val="false"/>
-          <w:iCs w:val="false"/>
-          <w:sz w:val="24"/>
-          <w:szCs w:val="24"/>
-          <w:lang w:val="el-GR"/>
-        </w:rPr>
-      </w:pPr>
-      <w:r>
-        <w:rPr>
-          <w:rFonts w:eastAsia="Calibri" w:cs="Calibri"/>
-          <w:b w:val="false"/>
-          <w:bCs w:val="false"/>
-          <w:i w:val="false"/>
-          <w:iCs w:val="false"/>
-          <w:sz w:val="24"/>
-          <w:szCs w:val="24"/>
-          <w:lang w:val="el-GR"/>
-        </w:rPr>
-        <w:t>Ο χρήστης έχει επιλέξει ήδη ένα δωμάτιο και έχει μεταφερθεί στο εσωτερικό του ώστε να μπορεί να επεξεργαστεί το κάθε ένα ξεχωριστά σε συνάρτηση με τα υπόλοιπα και με τον χώρο. Σε αυτή την περίπτωση χρήσης θα περιγράψουμε την μετακίνηση ενός αντικειμένου τύπου επίπλου μέσα στον χώρο του επιλεγμένου δωματίου.</w:t>
-      </w:r>
-    </w:p>
-    <w:p>
-      <w:pPr>
-        <w:pStyle w:val="ListParagraph"/>
+        <w:rPr/>
+      </w:pPr>
+      <w:r>
+        <w:rPr/>
+        <w:t xml:space="preserve">Ο χρήστης έχει επιλέξει ήδη ένα δωμάτιο και έχει μεταφερθεί στο εσωτερικό του ώστε να μπορεί να επεξεργαστεί το κάθε ένα ξεχωριστά σε συνάρτηση με τα υπόλοιπα και με τον χώρο. Σε αυτή την περίπτωση χρήσης θα περιγράψουμε την μετακίνηση ενός αντικειμένου τύπου επίπλου μέσα στον χώρο του επιλεγμένου δωματίου. </w:t>
+      </w:r>
+      <w:r>
+        <w:rPr>
+          <w:rFonts w:eastAsia="Calibri" w:cs="Calibri"/>
+          <w:b w:val="false"/>
+          <w:bCs w:val="false"/>
+          <w:i w:val="false"/>
+          <w:iCs w:val="false"/>
+          <w:sz w:val="24"/>
+          <w:szCs w:val="24"/>
+          <w:lang w:val="el-GR"/>
+        </w:rPr>
+        <w:t>Ο χρήστης βρίσκεται στο δωμάτιο που επέλεξε. Με κινήσεις προς όλες τις κατευθύνσεις μπορεί να δει τον χώρο, να επιλέξει μεγέθυνση, σμίκρυνση και με διπλό tap μπορεί να επιλέξει τα αντικείμενα στον χώρο.</w:t>
+      </w:r>
+      <w:r>
+        <w:rPr>
+          <w:rFonts w:eastAsia="Calibri" w:cs="Calibri"/>
+          <w:b w:val="false"/>
+          <w:bCs w:val="false"/>
+          <w:i w:val="false"/>
+          <w:iCs w:val="false"/>
+          <w:sz w:val="24"/>
+          <w:szCs w:val="24"/>
+          <w:lang w:val="el-GR"/>
+        </w:rPr>
+        <w:t xml:space="preserve"> </w:t>
+      </w:r>
+      <w:r>
+        <w:rPr>
+          <w:rFonts w:eastAsia="Calibri" w:cs="Calibri"/>
+          <w:b w:val="false"/>
+          <w:bCs w:val="false"/>
+          <w:i w:val="false"/>
+          <w:iCs w:val="false"/>
+          <w:sz w:val="24"/>
+          <w:szCs w:val="24"/>
+          <w:lang w:val="el-GR"/>
+        </w:rPr>
+        <w:t>Σε εναλλακτικ</w:t>
+      </w:r>
+      <w:r>
+        <w:rPr>
+          <w:rFonts w:eastAsia="Calibri" w:cs="Calibri" w:eastAsiaTheme="minorHAnsi"/>
+          <w:b w:val="false"/>
+          <w:bCs w:val="false"/>
+          <w:i w:val="false"/>
+          <w:iCs w:val="false"/>
+          <w:color w:val="auto"/>
+          <w:kern w:val="0"/>
+          <w:sz w:val="24"/>
+          <w:szCs w:val="24"/>
+          <w:lang w:val="el-GR" w:eastAsia="en-US" w:bidi="ar-SA"/>
+        </w:rPr>
+        <w:t>ή ροή επιτρέπεται να μπορεί να κάνει “αυτόματη” τοποθέτηση των επίπλων στο δωμάτιο.</w:t>
+      </w:r>
+    </w:p>
+    <w:p>
+      <w:pPr>
+        <w:pStyle w:val="Normal"/>
         <w:numPr>
           <w:ilvl w:val="0"/>
-          <w:numId w:val="1"/>
+          <w:numId w:val="0"/>
         </w:numPr>
-        <w:spacing w:lineRule="auto" w:line="276" w:beforeAutospacing="0" w:before="240" w:afterAutospacing="0" w:after="0"/>
-        <w:contextualSpacing/>
-        <w:rPr>
-          <w:rFonts w:ascii="Calibri" w:hAnsi="Calibri" w:eastAsia="Calibri" w:cs="Calibri"/>
-          <w:b w:val="false"/>
-          <w:b w:val="false"/>
-          <w:bCs w:val="false"/>
-          <w:i w:val="false"/>
-          <w:i w:val="false"/>
-          <w:iCs w:val="false"/>
-          <w:sz w:val="24"/>
-          <w:szCs w:val="24"/>
-          <w:lang w:val="el-GR"/>
-        </w:rPr>
-      </w:pPr>
-      <w:r>
-        <w:rPr>
-          <w:rFonts w:eastAsia="Calibri" w:cs="Calibri"/>
-          <w:b w:val="false"/>
-          <w:bCs w:val="false"/>
-          <w:i w:val="false"/>
-          <w:iCs w:val="false"/>
-          <w:sz w:val="24"/>
-          <w:szCs w:val="24"/>
-          <w:lang w:val="el-GR"/>
-        </w:rPr>
-        <w:t>Ο χρήστης βρίσκεται στο δωμάτιο που επέλεξε. Με κινήσεις προς όλες τις κατευθύνσεις μπορεί να δει τον χώρο, να επιλέξει μεγέθυνση, σμίκρυνση και με διπλό tap μπορεί να επιλέξει τα αντικείμενα στον χώρο.</w:t>
+        <w:spacing w:lineRule="auto" w:line="276" w:beforeAutospacing="0" w:before="240" w:afterAutospacing="0" w:after="240"/>
+        <w:ind w:hanging="0"/>
+        <w:rPr>
+          <w:rFonts w:ascii="Calibri" w:hAnsi="Calibri" w:eastAsia="Calibri" w:cs="Calibri"/>
+          <w:b w:val="false"/>
+          <w:b w:val="false"/>
+          <w:bCs w:val="false"/>
+          <w:i w:val="false"/>
+          <w:i w:val="false"/>
+          <w:iCs w:val="false"/>
+          <w:sz w:val="24"/>
+          <w:szCs w:val="24"/>
+          <w:lang w:val="el-GR"/>
+        </w:rPr>
+      </w:pPr>
+      <w:r>
+        <w:rPr>
+          <w:rFonts w:eastAsia="Calibri" w:cs="Calibri"/>
+          <w:b w:val="false"/>
+          <w:bCs w:val="false"/>
+          <w:i w:val="false"/>
+          <w:iCs w:val="false"/>
+          <w:sz w:val="24"/>
+          <w:szCs w:val="24"/>
+          <w:lang w:val="el-GR"/>
+        </w:rPr>
+        <w:t xml:space="preserve">Βασική ροή: </w:t>
       </w:r>
     </w:p>
     <w:p>
@@ -249,20 +272,7 @@
           <w:szCs w:val="24"/>
           <w:lang w:val="el-GR"/>
         </w:rPr>
-        <w:t xml:space="preserve">Ο χρήστης </w:t>
-      </w:r>
-      <w:r>
-        <w:rPr>
-          <w:rFonts w:eastAsia="Calibri" w:cs="Calibri"/>
-          <w:b w:val="false"/>
-          <w:bCs w:val="false"/>
-          <w:i w:val="false"/>
-          <w:iCs w:val="false"/>
-          <w:sz w:val="24"/>
-          <w:szCs w:val="24"/>
-          <w:lang w:val="el-GR"/>
-        </w:rPr>
-        <w:t>επιλέγει μετακίνηση.</w:t>
+        <w:t>Ο χρήστης επιλέγει μετακίνηση.</w:t>
       </w:r>
     </w:p>
     <w:p>
@@ -503,7 +513,6 @@
           <w:lang w:val="el-GR"/>
         </w:rPr>
       </w:pPr>
-      <w:commentRangeStart w:id="0"/>
       <w:r>
         <w:rPr>
           <w:rFonts w:eastAsia="Calibri" w:cs="Calibri"/>
@@ -516,22 +525,6 @@
           <w:lang w:val="el-GR"/>
         </w:rPr>
         <w:t>Το σύστημα ενημερώνεται για τις προτιμήσεις του χρήστη σχετικά με την τοποθέτηση αντικειμένων στον χώρο.</w:t>
-      </w:r>
-      <w:commentRangeEnd w:id="0"/>
-      <w:r>
-        <w:commentReference w:id="0"/>
-      </w:r>
-      <w:r>
-        <w:rPr>
-          <w:rFonts w:eastAsia="Calibri" w:cs="Calibri"/>
-          <w:b w:val="false"/>
-          <w:bCs w:val="false"/>
-          <w:i w:val="false"/>
-          <w:iCs w:val="false"/>
-          <w:sz w:val="24"/>
-          <w:szCs w:val="24"/>
-          <w:lang w:val="el-GR"/>
-        </w:rPr>
       </w:r>
     </w:p>
     <w:p>
@@ -595,7 +588,20 @@
           <w:szCs w:val="24"/>
           <w:lang w:val="el-GR"/>
         </w:rPr>
-        <w:t>2.α.1.</w:t>
+        <w:t>3</w:t>
+      </w:r>
+      <w:r>
+        <w:rPr>
+          <w:rFonts w:eastAsia="Calibri" w:cs="Calibri"/>
+          <w:b w:val="false"/>
+          <w:bCs w:val="false"/>
+          <w:i w:val="false"/>
+          <w:iCs w:val="false"/>
+          <w:sz w:val="24"/>
+          <w:szCs w:val="24"/>
+          <w:lang w:val="el-GR"/>
+        </w:rPr>
+        <w:t>.α.1.</w:t>
       </w:r>
       <w:r>
         <w:rPr/>
@@ -644,7 +650,20 @@
           <w:szCs w:val="24"/>
           <w:lang w:val="el-GR"/>
         </w:rPr>
-        <w:t>2.α.2.</w:t>
+        <w:t>3</w:t>
+      </w:r>
+      <w:r>
+        <w:rPr>
+          <w:rFonts w:eastAsia="Calibri" w:cs="Calibri"/>
+          <w:b w:val="false"/>
+          <w:bCs w:val="false"/>
+          <w:i w:val="false"/>
+          <w:iCs w:val="false"/>
+          <w:sz w:val="24"/>
+          <w:szCs w:val="24"/>
+          <w:lang w:val="el-GR"/>
+        </w:rPr>
+        <w:t>.α.2.</w:t>
       </w:r>
       <w:r>
         <w:rPr/>
@@ -693,7 +712,20 @@
           <w:szCs w:val="24"/>
           <w:lang w:val="el-GR"/>
         </w:rPr>
-        <w:t>2.α.3</w:t>
+        <w:t>3</w:t>
+      </w:r>
+      <w:r>
+        <w:rPr>
+          <w:rFonts w:eastAsia="Calibri" w:cs="Calibri"/>
+          <w:b w:val="false"/>
+          <w:bCs w:val="false"/>
+          <w:i w:val="false"/>
+          <w:iCs w:val="false"/>
+          <w:sz w:val="24"/>
+          <w:szCs w:val="24"/>
+          <w:lang w:val="el-GR"/>
+        </w:rPr>
+        <w:t>.α.3</w:t>
       </w:r>
       <w:r>
         <w:rPr/>
@@ -742,7 +774,20 @@
           <w:szCs w:val="24"/>
           <w:lang w:val="el-GR"/>
         </w:rPr>
-        <w:t>2.α.4.</w:t>
+        <w:t>3</w:t>
+      </w:r>
+      <w:r>
+        <w:rPr>
+          <w:rFonts w:eastAsia="Calibri" w:cs="Calibri"/>
+          <w:b w:val="false"/>
+          <w:bCs w:val="false"/>
+          <w:i w:val="false"/>
+          <w:iCs w:val="false"/>
+          <w:sz w:val="24"/>
+          <w:szCs w:val="24"/>
+          <w:lang w:val="el-GR"/>
+        </w:rPr>
+        <w:t>.α.4.</w:t>
       </w:r>
       <w:r>
         <w:rPr/>
@@ -791,7 +836,20 @@
           <w:szCs w:val="24"/>
           <w:lang w:val="el-GR"/>
         </w:rPr>
-        <w:t>2.α.5</w:t>
+        <w:t>3</w:t>
+      </w:r>
+      <w:r>
+        <w:rPr>
+          <w:rFonts w:eastAsia="Calibri" w:cs="Calibri"/>
+          <w:b w:val="false"/>
+          <w:bCs w:val="false"/>
+          <w:i w:val="false"/>
+          <w:iCs w:val="false"/>
+          <w:sz w:val="24"/>
+          <w:szCs w:val="24"/>
+          <w:lang w:val="el-GR"/>
+        </w:rPr>
+        <w:t>.α.5</w:t>
       </w:r>
       <w:r>
         <w:rPr/>
@@ -808,7 +866,7 @@
           <w:szCs w:val="24"/>
           <w:lang w:val="el-GR"/>
         </w:rPr>
-        <w:t>Το σύστημα εμφανίζει το δωμάτιο αλλαγμένο με τις αλλαγές που έφτιαξε.</w:t>
+        <w:t>Το σύστημα εμφανίζει το δωμάτιο αλλαγμένο με τις αλλαγές  που έφτιαξε.</w:t>
       </w:r>
     </w:p>
     <w:p>
@@ -840,7 +898,20 @@
           <w:szCs w:val="24"/>
           <w:lang w:val="el-GR"/>
         </w:rPr>
-        <w:t>2.α.6.</w:t>
+        <w:t>3</w:t>
+      </w:r>
+      <w:r>
+        <w:rPr>
+          <w:rFonts w:eastAsia="Calibri" w:cs="Calibri"/>
+          <w:b w:val="false"/>
+          <w:bCs w:val="false"/>
+          <w:i w:val="false"/>
+          <w:iCs w:val="false"/>
+          <w:sz w:val="24"/>
+          <w:szCs w:val="24"/>
+          <w:lang w:val="el-GR"/>
+        </w:rPr>
+        <w:t>.α.6.</w:t>
       </w:r>
       <w:r>
         <w:rPr/>
@@ -889,7 +960,20 @@
           <w:szCs w:val="24"/>
           <w:lang w:val="el-GR"/>
         </w:rPr>
-        <w:t>2.α.7</w:t>
+        <w:t>3</w:t>
+      </w:r>
+      <w:r>
+        <w:rPr>
+          <w:rFonts w:eastAsia="Calibri" w:cs="Calibri"/>
+          <w:b w:val="false"/>
+          <w:bCs w:val="false"/>
+          <w:i w:val="false"/>
+          <w:iCs w:val="false"/>
+          <w:sz w:val="24"/>
+          <w:szCs w:val="24"/>
+          <w:lang w:val="el-GR"/>
+        </w:rPr>
+        <w:t>.α.7</w:t>
       </w:r>
       <w:r>
         <w:rPr/>
@@ -938,7 +1022,20 @@
           <w:szCs w:val="24"/>
           <w:lang w:val="el-GR"/>
         </w:rPr>
-        <w:t>2.α.8</w:t>
+        <w:t>3</w:t>
+      </w:r>
+      <w:r>
+        <w:rPr>
+          <w:rFonts w:eastAsia="Calibri" w:cs="Calibri"/>
+          <w:b w:val="false"/>
+          <w:bCs w:val="false"/>
+          <w:i w:val="false"/>
+          <w:iCs w:val="false"/>
+          <w:sz w:val="24"/>
+          <w:szCs w:val="24"/>
+          <w:lang w:val="el-GR"/>
+        </w:rPr>
+        <w:t>.α.8</w:t>
       </w:r>
       <w:r>
         <w:rPr/>
@@ -1055,7 +1152,7 @@
           <w:szCs w:val="24"/>
           <w:lang w:val="el-GR"/>
         </w:rPr>
-        <w:t>6</w:t>
+        <w:t>5</w:t>
       </w:r>
       <w:r>
         <w:rPr>
@@ -1116,7 +1213,7 @@
           <w:szCs w:val="24"/>
           <w:lang w:val="el-GR"/>
         </w:rPr>
-        <w:t>6</w:t>
+        <w:t>5</w:t>
       </w:r>
       <w:r>
         <w:rPr>
@@ -1177,7 +1274,7 @@
           <w:szCs w:val="24"/>
           <w:lang w:val="el-GR"/>
         </w:rPr>
-        <w:t>6</w:t>
+        <w:t>5</w:t>
       </w:r>
       <w:r>
         <w:rPr>
@@ -1238,7 +1335,7 @@
           <w:szCs w:val="24"/>
           <w:lang w:val="el-GR"/>
         </w:rPr>
-        <w:t>6</w:t>
+        <w:t>5</w:t>
       </w:r>
       <w:r>
         <w:rPr>
@@ -1268,33 +1365,7 @@
           <w:szCs w:val="24"/>
           <w:lang w:val="el-GR"/>
         </w:rPr>
-        <w:t xml:space="preserve">Επιστροφή στην βασική ροή από το βήμα </w:t>
-      </w:r>
-      <w:r>
-        <w:rPr>
-          <w:rFonts w:eastAsia="Calibri" w:cs="Calibri"/>
-          <w:b w:val="false"/>
-          <w:bCs w:val="false"/>
-          <w:i w:val="false"/>
-          <w:iCs w:val="false"/>
-          <w:sz w:val="24"/>
-          <w:szCs w:val="24"/>
-          <w:lang w:val="el-GR"/>
-        </w:rPr>
-        <w:t>9</w:t>
-      </w:r>
-      <w:r>
-        <w:rPr>
-          <w:rFonts w:eastAsia="Calibri" w:cs="Calibri"/>
-          <w:b w:val="false"/>
-          <w:bCs w:val="false"/>
-          <w:i w:val="false"/>
-          <w:iCs w:val="false"/>
-          <w:sz w:val="24"/>
-          <w:szCs w:val="24"/>
-          <w:lang w:val="el-GR"/>
-        </w:rPr>
-        <w:t>.</w:t>
+        <w:t>Επιστροφή στην βασική ροή από το βήμα 9.</w:t>
       </w:r>
     </w:p>
     <w:p>
@@ -1386,7 +1457,7 @@
           <w:szCs w:val="24"/>
           <w:lang w:val="el-GR"/>
         </w:rPr>
-        <w:t>6</w:t>
+        <w:t>5</w:t>
       </w:r>
       <w:r>
         <w:rPr>
@@ -1447,7 +1518,7 @@
           <w:szCs w:val="24"/>
           <w:lang w:val="el-GR"/>
         </w:rPr>
-        <w:t>6</w:t>
+        <w:t>5</w:t>
       </w:r>
       <w:r>
         <w:rPr>
@@ -1508,7 +1579,7 @@
           <w:szCs w:val="24"/>
           <w:lang w:val="el-GR"/>
         </w:rPr>
-        <w:t>6</w:t>
+        <w:t>5</w:t>
       </w:r>
       <w:r>
         <w:rPr>
@@ -1569,7 +1640,7 @@
           <w:szCs w:val="24"/>
           <w:lang w:val="el-GR"/>
         </w:rPr>
-        <w:t>6</w:t>
+        <w:t>5</w:t>
       </w:r>
       <w:r>
         <w:rPr>
@@ -1630,7 +1701,7 @@
           <w:szCs w:val="24"/>
           <w:lang w:val="el-GR"/>
         </w:rPr>
-        <w:t>6</w:t>
+        <w:t>5</w:t>
       </w:r>
       <w:r>
         <w:rPr>
@@ -1660,33 +1731,7 @@
           <w:szCs w:val="24"/>
           <w:lang w:val="el-GR"/>
         </w:rPr>
-        <w:t xml:space="preserve">Η βασική ροή συνεχίζεται από το βήμα </w:t>
-      </w:r>
-      <w:r>
-        <w:rPr>
-          <w:rFonts w:eastAsia="Calibri" w:cs="Calibri"/>
-          <w:b w:val="false"/>
-          <w:bCs w:val="false"/>
-          <w:i w:val="false"/>
-          <w:iCs w:val="false"/>
-          <w:sz w:val="24"/>
-          <w:szCs w:val="24"/>
-          <w:lang w:val="el-GR"/>
-        </w:rPr>
-        <w:t>9</w:t>
-      </w:r>
-      <w:r>
-        <w:rPr>
-          <w:rFonts w:eastAsia="Calibri" w:cs="Calibri"/>
-          <w:b w:val="false"/>
-          <w:bCs w:val="false"/>
-          <w:i w:val="false"/>
-          <w:iCs w:val="false"/>
-          <w:sz w:val="24"/>
-          <w:szCs w:val="24"/>
-          <w:lang w:val="el-GR"/>
-        </w:rPr>
-        <w:t>.</w:t>
+        <w:t>Η βασική ροή συνεχίζεται από το βήμα 9.</w:t>
       </w:r>
     </w:p>
     <w:p>
@@ -1707,7 +1752,16 @@
         </w:rPr>
       </w:pPr>
       <w:r>
-        <w:rPr/>
+        <w:rPr>
+          <w:rFonts w:eastAsia="Calibri" w:cs="Calibri"/>
+          <w:b w:val="false"/>
+          <w:bCs w:val="false"/>
+          <w:i w:val="false"/>
+          <w:iCs w:val="false"/>
+          <w:sz w:val="24"/>
+          <w:szCs w:val="24"/>
+          <w:lang w:val="el-GR"/>
+        </w:rPr>
       </w:r>
     </w:p>
     <w:p>
@@ -1757,7 +1811,7 @@
           <w:ilvl w:val="0"/>
           <w:numId w:val="2"/>
         </w:numPr>
-        <w:spacing w:lineRule="auto" w:line="276" w:beforeAutospacing="0" w:before="240" w:afterAutospacing="0" w:after="240"/>
+        <w:spacing w:lineRule="auto" w:line="276" w:beforeAutospacing="0" w:before="240" w:afterAutospacing="0" w:after="0"/>
         <w:rPr/>
       </w:pPr>
       <w:r>
@@ -1792,10 +1846,12 @@
           <w:ilvl w:val="0"/>
           <w:numId w:val="2"/>
         </w:numPr>
-        <w:spacing w:lineRule="auto" w:line="276" w:beforeAutospacing="0" w:before="240" w:afterAutospacing="0" w:after="240"/>
+        <w:spacing w:lineRule="auto" w:line="276" w:beforeAutospacing="0" w:before="240" w:afterAutospacing="0" w:after="0"/>
         <w:rPr>
           <w:rFonts w:ascii="Calibri;Calibri_MSFontService;sans-serif" w:hAnsi="Calibri;Calibri_MSFontService;sans-serif"/>
           <w:b w:val="false"/>
+          <w:b w:val="false"/>
+          <w:i w:val="false"/>
           <w:i w:val="false"/>
           <w:caps w:val="false"/>
           <w:smallCaps w:val="false"/>
@@ -1835,10 +1891,12 @@
           <w:ilvl w:val="0"/>
           <w:numId w:val="2"/>
         </w:numPr>
-        <w:spacing w:lineRule="auto" w:line="276" w:beforeAutospacing="0" w:before="240" w:afterAutospacing="0" w:after="240"/>
+        <w:spacing w:lineRule="auto" w:line="276" w:beforeAutospacing="0" w:before="0" w:afterAutospacing="0" w:after="240"/>
         <w:rPr>
           <w:rFonts w:ascii="Calibri;Calibri_MSFontService;sans-serif" w:hAnsi="Calibri;Calibri_MSFontService;sans-serif"/>
           <w:b w:val="false"/>
+          <w:b w:val="false"/>
+          <w:i w:val="false"/>
           <w:i w:val="false"/>
           <w:caps w:val="false"/>
           <w:smallCaps w:val="false"/>
@@ -1879,6 +1937,7 @@
       </w:pPr>
       <w:r>
         <w:rPr/>
+        <w:t xml:space="preserve"> </w:t>
       </w:r>
     </w:p>
     <w:sectPr>
@@ -1892,34 +1951,6 @@
     </w:sectPr>
   </w:body>
 </w:document>
-</file>
-
-<file path=word/comments.xml><?xml version="1.0" encoding="utf-8"?>
-<w:comments xmlns:o="urn:schemas-microsoft-com:office:office" xmlns:r="http://schemas.openxmlformats.org/officeDocument/2006/relationships" xmlns:v="urn:schemas-microsoft-com:vml" xmlns:w="http://schemas.openxmlformats.org/wordprocessingml/2006/main" xmlns:w10="urn:schemas-microsoft-com:office:word" xmlns:wp="http://schemas.openxmlformats.org/drawingml/2006/wordprocessingDrawing" xmlns:wps="http://schemas.microsoft.com/office/word/2010/wordprocessingShape" xmlns:wpg="http://schemas.microsoft.com/office/word/2010/wordprocessingGroup" xmlns:mc="http://schemas.openxmlformats.org/markup-compatibility/2006" xmlns:wp14="http://schemas.microsoft.com/office/word/2010/wordprocessingDrawing" xmlns:w14="http://schemas.microsoft.com/office/word/2010/wordml" xmlns:w15="http://schemas.microsoft.com/office/word/2012/wordml" mc:Ignorable="w14 wp14 w15">
-  <w:comment w:id="0" w:author="ΜΑΥΡΙΔΟΥ ΔΗΜΗΤΡΑ" w:date="2023-04-21T12:15:10Z" w:initials="ΜΔ">
-    <w:p>
-      <w:r>
-        <w:rPr>
-          <w:rFonts w:ascii="Liberation Serif" w:hAnsi="Liberation Serif" w:eastAsia="DejaVu Sans" w:cs="DejaVu Sans"/>
-          <w:sz w:val="24"/>
-          <w:szCs w:val="24"/>
-          <w:lang w:val="en-US" w:eastAsia="en-US" w:bidi="en-US"/>
-        </w:rPr>
-        <w:t>δεν θυμαμαι αν το εχουμε αφησει αυτο μεσα.</w:t>
-      </w:r>
-    </w:p>
-    <w:p>
-      <w:r>
-        <w:rPr>
-          <w:rFonts w:ascii="Liberation Serif" w:hAnsi="Liberation Serif" w:eastAsia="DejaVu Sans" w:cs="DejaVu Sans"/>
-          <w:sz w:val="24"/>
-          <w:szCs w:val="24"/>
-          <w:lang w:val="en-US" w:eastAsia="en-US" w:bidi="en-US"/>
-        </w:rPr>
-      </w:r>
-    </w:p>
-  </w:comment>
-</w:comments>
 </file>
 
 <file path=word/numbering.xml><?xml version="1.0" encoding="utf-8"?>
@@ -2688,6 +2719,7 @@
     <w:qFormat/>
     <w:pPr>
       <w:widowControl/>
+      <w:suppressAutoHyphens w:val="true"/>
       <w:bidi w:val="0"/>
       <w:spacing w:lineRule="auto" w:line="259" w:before="0" w:after="160"/>
       <w:jc w:val="left"/>

</xml_diff>